<commit_message>
Update Resume Website Link
</commit_message>
<xml_diff>
--- a/documents/resume.docx
+++ b/documents/resume.docx
@@ -213,18 +213,17 @@
             <w:sz w:val="22"/>
             <w:szCs w:val="22"/>
           </w:rPr>
-          <w:t>https://</w:t>
-        </w:r>
-        <w:r>
-          <w:rPr>
-            <w:rStyle w:val="Hyperlink"/>
-            <w:rFonts w:ascii="Arial" w:eastAsia="Arial" w:hAnsi="Arial" w:cs="Arial"/>
-            <w:sz w:val="22"/>
-            <w:szCs w:val="22"/>
-          </w:rPr>
-          <w:t>leeyanleryan.github.io</w:t>
+          <w:t>https://www.leeyanleryan.com</w:t>
         </w:r>
       </w:hyperlink>
+      <w:r>
+        <w:rPr>
+          <w:rFonts w:ascii="Arial" w:eastAsia="Arial" w:hAnsi="Arial" w:cs="Arial"/>
+          <w:sz w:val="22"/>
+          <w:szCs w:val="22"/>
+        </w:rPr>
+        <w:t xml:space="preserve"> </w:t>
+      </w:r>
     </w:p>
     <w:p>
       <w:pPr>
@@ -2999,14 +2998,25 @@
           <w:szCs w:val="22"/>
         </w:rPr>
       </w:pPr>
-      <w:r>
-        <w:rPr>
-          <w:rStyle w:val="fs14fw6"/>
-          <w:rFonts w:ascii="Arial" w:eastAsia="Arial" w:hAnsi="Arial" w:cs="Arial"/>
-          <w:sz w:val="22"/>
-          <w:szCs w:val="22"/>
-        </w:rPr>
-        <w:t xml:space="preserve">Amassed over $2000 in cash from Edusave Awards over a span of 10 years </w:t>
+      <w:proofErr w:type="gramStart"/>
+      <w:r>
+        <w:rPr>
+          <w:rStyle w:val="fs14fw6"/>
+          <w:rFonts w:ascii="Arial" w:eastAsia="Arial" w:hAnsi="Arial" w:cs="Arial"/>
+          <w:sz w:val="22"/>
+          <w:szCs w:val="22"/>
+        </w:rPr>
+        <w:t>Amassed</w:t>
+      </w:r>
+      <w:proofErr w:type="gramEnd"/>
+      <w:r>
+        <w:rPr>
+          <w:rStyle w:val="fs14fw6"/>
+          <w:rFonts w:ascii="Arial" w:eastAsia="Arial" w:hAnsi="Arial" w:cs="Arial"/>
+          <w:sz w:val="22"/>
+          <w:szCs w:val="22"/>
+        </w:rPr>
+        <w:t xml:space="preserve"> over $2000 in cash from Edusave Awards over a span of 10 years </w:t>
       </w:r>
     </w:p>
     <w:p>
@@ -4721,6 +4731,7 @@
   <w:style w:type="character" w:default="1" w:styleId="DefaultParagraphFont">
     <w:name w:val="Default Paragraph Font"/>
     <w:uiPriority w:val="1"/>
+    <w:semiHidden/>
     <w:unhideWhenUsed/>
   </w:style>
   <w:style w:type="table" w:default="1" w:styleId="TableNormal">

</xml_diff>